<commit_message>
portfolio - backend - feat: creando la documentación para el Backend
</commit_message>
<xml_diff>
--- a/12-portfolio/docs/Portfolio.docx
+++ b/12-portfolio/docs/Portfolio.docx
@@ -2199,19 +2199,7 @@
         <w:rPr>
           <w:color w:val="385623" w:themeColor="accent6" w:themeShade="80"/>
         </w:rPr>
-        <w:t>las</w:t>
-      </w:r>
-      <w:r>
-        <w:rPr>
-          <w:color w:val="385623" w:themeColor="accent6" w:themeShade="80"/>
-        </w:rPr>
-        <w:t>tName</w:t>
-      </w:r>
-      <w:r>
-        <w:rPr>
-          <w:color w:val="385623" w:themeColor="accent6" w:themeShade="80"/>
-        </w:rPr>
-        <w:t>1</w:t>
+        <w:t>lastName1</w:t>
       </w:r>
       <w:r>
         <w:rPr>
@@ -2377,13 +2365,7 @@
         <w:rPr>
           <w:color w:val="385623" w:themeColor="accent6" w:themeShade="80"/>
         </w:rPr>
-        <w:t>i</w:t>
-      </w:r>
-      <w:r>
-        <w:rPr>
-          <w:color w:val="385623" w:themeColor="accent6" w:themeShade="80"/>
-        </w:rPr>
-        <w:t>mage</w:t>
+        <w:t>image</w:t>
       </w:r>
       <w:r>
         <w:t>:</w:t>
@@ -2395,19 +2377,7 @@
         <w:rPr>
           <w:color w:val="595959" w:themeColor="text1" w:themeTint="A6"/>
         </w:rPr>
-        <w:t xml:space="preserve">Tipo texto, VARCHAR de un máximo de </w:t>
-      </w:r>
-      <w:r>
-        <w:rPr>
-          <w:color w:val="595959" w:themeColor="text1" w:themeTint="A6"/>
-        </w:rPr>
-        <w:t>5</w:t>
-      </w:r>
-      <w:r>
-        <w:rPr>
-          <w:color w:val="595959" w:themeColor="text1" w:themeTint="A6"/>
-        </w:rPr>
-        <w:t>0 caracteres.</w:t>
+        <w:t>Tipo texto, VARCHAR de un máximo de 50 caracteres.</w:t>
       </w:r>
     </w:p>
     <w:p>
@@ -2610,13 +2580,7 @@
         <w:rPr>
           <w:color w:val="595959" w:themeColor="text1" w:themeTint="A6"/>
         </w:rPr>
-        <w:t>1</w:t>
-      </w:r>
-      <w:r>
-        <w:rPr>
-          <w:color w:val="595959" w:themeColor="text1" w:themeTint="A6"/>
-        </w:rPr>
-        <w:t>0</w:t>
+        <w:t>10</w:t>
       </w:r>
       <w:r>
         <w:rPr>
@@ -2703,19 +2667,7 @@
         <w:rPr>
           <w:color w:val="595959" w:themeColor="text1" w:themeTint="A6"/>
         </w:rPr>
-        <w:t xml:space="preserve">: VARCHAR de un máximo de </w:t>
-      </w:r>
-      <w:r>
-        <w:rPr>
-          <w:color w:val="595959" w:themeColor="text1" w:themeTint="A6"/>
-        </w:rPr>
-        <w:t>5</w:t>
-      </w:r>
-      <w:r>
-        <w:rPr>
-          <w:color w:val="595959" w:themeColor="text1" w:themeTint="A6"/>
-        </w:rPr>
-        <w:t>0 caracteres.</w:t>
+        <w:t>: VARCHAR de un máximo de 50 caracteres.</w:t>
       </w:r>
     </w:p>
     <w:p>
@@ -3157,19 +3109,7 @@
         <w:rPr>
           <w:color w:val="595959" w:themeColor="text1" w:themeTint="A6"/>
         </w:rPr>
-        <w:t>: Clave foránea de la tabla user</w:t>
-      </w:r>
-      <w:r>
-        <w:rPr>
-          <w:color w:val="595959" w:themeColor="text1" w:themeTint="A6"/>
-        </w:rPr>
-        <w:t>s</w:t>
-      </w:r>
-      <w:r>
-        <w:rPr>
-          <w:color w:val="595959" w:themeColor="text1" w:themeTint="A6"/>
-        </w:rPr>
-        <w:t xml:space="preserve"> y número </w:t>
+        <w:t xml:space="preserve">: Clave foránea de la tabla users y número </w:t>
       </w:r>
       <w:r>
         <w:rPr>
@@ -3194,31 +3134,13 @@
         <w:rPr>
           <w:color w:val="385623" w:themeColor="accent6" w:themeShade="80"/>
         </w:rPr>
-        <w:t>id</w:t>
-      </w:r>
-      <w:r>
-        <w:rPr>
-          <w:color w:val="385623" w:themeColor="accent6" w:themeShade="80"/>
-        </w:rPr>
-        <w:t>Curriculum</w:t>
-      </w:r>
-      <w:r>
-        <w:rPr>
-          <w:color w:val="595959" w:themeColor="text1" w:themeTint="A6"/>
-        </w:rPr>
-        <w:t xml:space="preserve">: Clave foránea de la tabla </w:t>
-      </w:r>
-      <w:r>
-        <w:rPr>
-          <w:color w:val="595959" w:themeColor="text1" w:themeTint="A6"/>
-        </w:rPr>
-        <w:t>curriculums</w:t>
-      </w:r>
-      <w:r>
-        <w:rPr>
-          <w:color w:val="595959" w:themeColor="text1" w:themeTint="A6"/>
-        </w:rPr>
-        <w:t xml:space="preserve"> y número entero.</w:t>
+        <w:t>idCurriculum</w:t>
+      </w:r>
+      <w:r>
+        <w:rPr>
+          <w:color w:val="595959" w:themeColor="text1" w:themeTint="A6"/>
+        </w:rPr>
+        <w:t>: Clave foránea de la tabla curriculums y número entero.</w:t>
       </w:r>
     </w:p>
     <w:p>
@@ -3605,19 +3527,7 @@
         <w:rPr>
           <w:color w:val="595959" w:themeColor="text1" w:themeTint="A6"/>
         </w:rPr>
-        <w:t xml:space="preserve">: Fecha </w:t>
-      </w:r>
-      <w:r>
-        <w:rPr>
-          <w:color w:val="595959" w:themeColor="text1" w:themeTint="A6"/>
-        </w:rPr>
-        <w:t>fin</w:t>
-      </w:r>
-      <w:r>
-        <w:rPr>
-          <w:color w:val="595959" w:themeColor="text1" w:themeTint="A6"/>
-        </w:rPr>
-        <w:t xml:space="preserve"> del trabajo. Timestamp.</w:t>
+        <w:t>: Fecha fin del trabajo. Timestamp.</w:t>
       </w:r>
     </w:p>
     <w:p>
@@ -3709,13 +3619,7 @@
         <w:rPr>
           <w:color w:val="595959" w:themeColor="text1" w:themeTint="A6"/>
         </w:rPr>
-        <w:t>Cargo que has ocupadoen el puesto de</w:t>
-      </w:r>
-      <w:r>
-        <w:rPr>
-          <w:color w:val="595959" w:themeColor="text1" w:themeTint="A6"/>
-        </w:rPr>
-        <w:t xml:space="preserve"> trabajo VARCHAR(100)</w:t>
+        <w:t>Cargo que has ocupadoen el puesto de trabajo VARCHAR(100)</w:t>
       </w:r>
       <w:r>
         <w:rPr>
@@ -3746,31 +3650,7 @@
         <w:rPr>
           <w:color w:val="595959" w:themeColor="text1" w:themeTint="A6"/>
         </w:rPr>
-        <w:t xml:space="preserve">: </w:t>
-      </w:r>
-      <w:r>
-        <w:rPr>
-          <w:color w:val="595959" w:themeColor="text1" w:themeTint="A6"/>
-        </w:rPr>
-        <w:t>pequeño resumen de tus funciones</w:t>
-      </w:r>
-      <w:r>
-        <w:rPr>
-          <w:color w:val="595959" w:themeColor="text1" w:themeTint="A6"/>
-        </w:rPr>
-        <w:t xml:space="preserve"> VARCHAR(</w:t>
-      </w:r>
-      <w:r>
-        <w:rPr>
-          <w:color w:val="595959" w:themeColor="text1" w:themeTint="A6"/>
-        </w:rPr>
-        <w:t>25</w:t>
-      </w:r>
-      <w:r>
-        <w:rPr>
-          <w:color w:val="595959" w:themeColor="text1" w:themeTint="A6"/>
-        </w:rPr>
-        <w:t>0).</w:t>
+        <w:t>: pequeño resumen de tus funciones VARCHAR(250).</w:t>
       </w:r>
     </w:p>
     <w:p>
@@ -3986,13 +3866,7 @@
         <w:rPr>
           <w:color w:val="385623" w:themeColor="accent6" w:themeShade="80"/>
         </w:rPr>
-        <w:t>na</w:t>
-      </w:r>
-      <w:r>
-        <w:rPr>
-          <w:color w:val="385623" w:themeColor="accent6" w:themeShade="80"/>
-        </w:rPr>
-        <w:t>me</w:t>
+        <w:t>name</w:t>
       </w:r>
       <w:r>
         <w:rPr>
@@ -4306,19 +4180,7 @@
         <w:rPr>
           <w:color w:val="595959" w:themeColor="text1" w:themeTint="A6"/>
         </w:rPr>
-        <w:t>l</w:t>
-      </w:r>
-      <w:r>
-        <w:rPr>
-          <w:color w:val="595959" w:themeColor="text1" w:themeTint="A6"/>
-        </w:rPr>
-        <w:t xml:space="preserve"> </w:t>
-      </w:r>
-      <w:r>
-        <w:rPr>
-          <w:color w:val="595959" w:themeColor="text1" w:themeTint="A6"/>
-        </w:rPr>
-        <w:t>estudio</w:t>
+        <w:t>l estudio</w:t>
       </w:r>
       <w:r>
         <w:rPr>
@@ -4478,25 +4340,7 @@
         <w:rPr>
           <w:color w:val="595959" w:themeColor="text1" w:themeTint="A6"/>
         </w:rPr>
-        <w:t xml:space="preserve"> </w:t>
-      </w:r>
-      <w:r>
-        <w:rPr>
-          <w:color w:val="595959" w:themeColor="text1" w:themeTint="A6"/>
-        </w:rPr>
-        <w:t>breve resumen de los conocimientos adquiridos</w:t>
-      </w:r>
-      <w:r>
-        <w:rPr>
-          <w:color w:val="595959" w:themeColor="text1" w:themeTint="A6"/>
-        </w:rPr>
-        <w:t>.</w:t>
-      </w:r>
-      <w:r>
-        <w:rPr>
-          <w:color w:val="595959" w:themeColor="text1" w:themeTint="A6"/>
-        </w:rPr>
-        <w:t xml:space="preserve"> VARCHAR(250).</w:t>
+        <w:t xml:space="preserve"> breve resumen de los conocimientos adquiridos. VARCHAR(250).</w:t>
       </w:r>
     </w:p>
     <w:p>
@@ -4721,13 +4565,7 @@
         <w:rPr>
           <w:color w:val="595959" w:themeColor="text1" w:themeTint="A6"/>
         </w:rPr>
-        <w:t xml:space="preserve">l </w:t>
-      </w:r>
-      <w:r>
-        <w:rPr>
-          <w:color w:val="595959" w:themeColor="text1" w:themeTint="A6"/>
-        </w:rPr>
-        <w:t>proyecto</w:t>
+        <w:t>l proyecto</w:t>
       </w:r>
       <w:r>
         <w:rPr>
@@ -4782,25 +4620,7 @@
         <w:rPr>
           <w:color w:val="595959" w:themeColor="text1" w:themeTint="A6"/>
         </w:rPr>
-        <w:t xml:space="preserve"> </w:t>
-      </w:r>
-      <w:r>
-        <w:rPr>
-          <w:color w:val="595959" w:themeColor="text1" w:themeTint="A6"/>
-        </w:rPr>
-        <w:t>URL del video explicativo del proyecto</w:t>
-      </w:r>
-      <w:r>
-        <w:rPr>
-          <w:color w:val="595959" w:themeColor="text1" w:themeTint="A6"/>
-        </w:rPr>
-        <w:t>.</w:t>
-      </w:r>
-      <w:r>
-        <w:rPr>
-          <w:color w:val="595959" w:themeColor="text1" w:themeTint="A6"/>
-        </w:rPr>
-        <w:t xml:space="preserve"> </w:t>
+        <w:t xml:space="preserve"> URL del video explicativo del proyecto. </w:t>
       </w:r>
       <w:r>
         <w:rPr>
@@ -4849,19 +4669,7 @@
         <w:rPr>
           <w:color w:val="595959" w:themeColor="text1" w:themeTint="A6"/>
         </w:rPr>
-        <w:t xml:space="preserve"> URL del </w:t>
-      </w:r>
-      <w:r>
-        <w:rPr>
-          <w:color w:val="595959" w:themeColor="text1" w:themeTint="A6"/>
-        </w:rPr>
-        <w:t xml:space="preserve">repositorio donde tenemos el </w:t>
-      </w:r>
-      <w:r>
-        <w:rPr>
-          <w:color w:val="595959" w:themeColor="text1" w:themeTint="A6"/>
-        </w:rPr>
-        <w:t xml:space="preserve">proyecto. </w:t>
+        <w:t xml:space="preserve"> URL del repositorio donde tenemos el proyecto. </w:t>
       </w:r>
       <w:r>
         <w:rPr>
@@ -4910,43 +4718,7 @@
         <w:rPr>
           <w:color w:val="595959" w:themeColor="text1" w:themeTint="A6"/>
         </w:rPr>
-        <w:t xml:space="preserve"> URL de</w:t>
-      </w:r>
-      <w:r>
-        <w:rPr>
-          <w:color w:val="595959" w:themeColor="text1" w:themeTint="A6"/>
-        </w:rPr>
-        <w:t xml:space="preserve"> </w:t>
-      </w:r>
-      <w:r>
-        <w:rPr>
-          <w:color w:val="595959" w:themeColor="text1" w:themeTint="A6"/>
-        </w:rPr>
-        <w:t>l</w:t>
-      </w:r>
-      <w:r>
-        <w:rPr>
-          <w:color w:val="595959" w:themeColor="text1" w:themeTint="A6"/>
-        </w:rPr>
-        <w:t>a</w:t>
-      </w:r>
-      <w:r>
-        <w:rPr>
-          <w:color w:val="595959" w:themeColor="text1" w:themeTint="A6"/>
-        </w:rPr>
-        <w:t xml:space="preserve"> </w:t>
-      </w:r>
-      <w:r>
-        <w:rPr>
-          <w:color w:val="595959" w:themeColor="text1" w:themeTint="A6"/>
-        </w:rPr>
-        <w:t>web donde está subido el proyecto</w:t>
-      </w:r>
-      <w:r>
-        <w:rPr>
-          <w:color w:val="595959" w:themeColor="text1" w:themeTint="A6"/>
-        </w:rPr>
-        <w:t xml:space="preserve">. </w:t>
+        <w:t xml:space="preserve"> URL de la web donde está subido el proyecto. </w:t>
       </w:r>
       <w:r>
         <w:rPr>
@@ -4995,31 +4767,7 @@
         <w:rPr>
           <w:color w:val="595959" w:themeColor="text1" w:themeTint="A6"/>
         </w:rPr>
-        <w:t xml:space="preserve"> breve resumen de</w:t>
-      </w:r>
-      <w:r>
-        <w:rPr>
-          <w:color w:val="595959" w:themeColor="text1" w:themeTint="A6"/>
-        </w:rPr>
-        <w:t>l</w:t>
-      </w:r>
-      <w:r>
-        <w:rPr>
-          <w:color w:val="595959" w:themeColor="text1" w:themeTint="A6"/>
-        </w:rPr>
-        <w:t xml:space="preserve"> </w:t>
-      </w:r>
-      <w:r>
-        <w:rPr>
-          <w:color w:val="595959" w:themeColor="text1" w:themeTint="A6"/>
-        </w:rPr>
-        <w:t>proyecto</w:t>
-      </w:r>
-      <w:r>
-        <w:rPr>
-          <w:color w:val="595959" w:themeColor="text1" w:themeTint="A6"/>
-        </w:rPr>
-        <w:t>. VARCHAR(250).</w:t>
+        <w:t xml:space="preserve"> breve resumen del proyecto. VARCHAR(250).</w:t>
       </w:r>
     </w:p>
     <w:p>
@@ -5155,13 +4903,7 @@
         <w:rPr>
           <w:color w:val="00B0F0"/>
         </w:rPr>
-        <w:t>technologie</w:t>
-      </w:r>
-      <w:r>
-        <w:rPr>
-          <w:color w:val="00B0F0"/>
-        </w:rPr>
-        <w:t>s</w:t>
+        <w:t>technologies</w:t>
       </w:r>
       <w:r>
         <w:rPr>
@@ -5236,31 +4978,7 @@
         <w:rPr>
           <w:color w:val="595959" w:themeColor="text1" w:themeTint="A6"/>
         </w:rPr>
-        <w:t xml:space="preserve"> </w:t>
-      </w:r>
-      <w:r>
-        <w:rPr>
-          <w:color w:val="595959" w:themeColor="text1" w:themeTint="A6"/>
-        </w:rPr>
-        <w:t>l</w:t>
-      </w:r>
-      <w:r>
-        <w:rPr>
-          <w:color w:val="595959" w:themeColor="text1" w:themeTint="A6"/>
-        </w:rPr>
-        <w:t>a</w:t>
-      </w:r>
-      <w:r>
-        <w:rPr>
-          <w:color w:val="595959" w:themeColor="text1" w:themeTint="A6"/>
-        </w:rPr>
-        <w:t xml:space="preserve"> </w:t>
-      </w:r>
-      <w:r>
-        <w:rPr>
-          <w:color w:val="595959" w:themeColor="text1" w:themeTint="A6"/>
-        </w:rPr>
-        <w:t>tecnología empleada en el proyecto</w:t>
+        <w:t xml:space="preserve"> la tecnología empleada en el proyecto</w:t>
       </w:r>
       <w:r>
         <w:rPr>
@@ -5637,37 +5355,7 @@
         <w:rPr>
           <w:color w:val="595959" w:themeColor="text1" w:themeTint="A6"/>
         </w:rPr>
-        <w:t xml:space="preserve"> </w:t>
-      </w:r>
-      <w:r>
-        <w:rPr>
-          <w:color w:val="595959" w:themeColor="text1" w:themeTint="A6"/>
-        </w:rPr>
-        <w:t>El contenido del tipo de contacto, por ejemplo, si type es email, el content sería mi.nombre@midominio.com</w:t>
-      </w:r>
-      <w:r>
-        <w:rPr>
-          <w:color w:val="595959" w:themeColor="text1" w:themeTint="A6"/>
-        </w:rPr>
-        <w:t>. VARCHAR(</w:t>
-      </w:r>
-      <w:r>
-        <w:rPr>
-          <w:color w:val="595959" w:themeColor="text1" w:themeTint="A6"/>
-        </w:rPr>
-        <w:t>10</w:t>
-      </w:r>
-      <w:r>
-        <w:rPr>
-          <w:color w:val="595959" w:themeColor="text1" w:themeTint="A6"/>
-        </w:rPr>
-        <w:t>0).</w:t>
-      </w:r>
-      <w:r>
-        <w:rPr>
-          <w:color w:val="595959" w:themeColor="text1" w:themeTint="A6"/>
-        </w:rPr>
-        <w:t xml:space="preserve"> Requerido.</w:t>
+        <w:t xml:space="preserve"> El contenido del tipo de contacto, por ejemplo, si type es email, el content sería mi.nombre@midominio.com. VARCHAR(100). Requerido.</w:t>
       </w:r>
     </w:p>
     <w:p>
@@ -5891,19 +5579,7 @@
         <w:rPr>
           <w:color w:val="595959" w:themeColor="text1" w:themeTint="A6"/>
         </w:rPr>
-        <w:t xml:space="preserve">: Clave foránea de la tabla </w:t>
-      </w:r>
-      <w:r>
-        <w:rPr>
-          <w:color w:val="595959" w:themeColor="text1" w:themeTint="A6"/>
-        </w:rPr>
-        <w:t>projects</w:t>
-      </w:r>
-      <w:r>
-        <w:rPr>
-          <w:color w:val="595959" w:themeColor="text1" w:themeTint="A6"/>
-        </w:rPr>
-        <w:t xml:space="preserve"> y número </w:t>
+        <w:t xml:space="preserve">: Clave foránea de la tabla projects y número </w:t>
       </w:r>
       <w:r>
         <w:rPr>
@@ -5940,19 +5616,7 @@
         <w:rPr>
           <w:color w:val="595959" w:themeColor="text1" w:themeTint="A6"/>
         </w:rPr>
-        <w:t xml:space="preserve">: Clave foránea de la tabla </w:t>
-      </w:r>
-      <w:r>
-        <w:rPr>
-          <w:color w:val="595959" w:themeColor="text1" w:themeTint="A6"/>
-        </w:rPr>
-        <w:t xml:space="preserve">technologies </w:t>
-      </w:r>
-      <w:r>
-        <w:rPr>
-          <w:color w:val="595959" w:themeColor="text1" w:themeTint="A6"/>
-        </w:rPr>
-        <w:t xml:space="preserve">y número </w:t>
+        <w:t xml:space="preserve">: Clave foránea de la tabla technologies y número </w:t>
       </w:r>
       <w:r>
         <w:rPr>
@@ -6455,21 +6119,7 @@
           <w:color w:val="595959" w:themeColor="text1" w:themeTint="A6"/>
           <w:lang w:val="en-US"/>
         </w:rPr>
-        <w:t xml:space="preserve">DROP TABLE IF EXISTS </w:t>
-      </w:r>
-      <w:r>
-        <w:rPr>
-          <w:color w:val="595959" w:themeColor="text1" w:themeTint="A6"/>
-          <w:lang w:val="en-US"/>
-        </w:rPr>
-        <w:t>curriculums</w:t>
-      </w:r>
-      <w:r>
-        <w:rPr>
-          <w:color w:val="595959" w:themeColor="text1" w:themeTint="A6"/>
-          <w:lang w:val="en-US"/>
-        </w:rPr>
-        <w:t>;</w:t>
+        <w:t>DROP TABLE IF EXISTS curriculums;</w:t>
       </w:r>
     </w:p>
     <w:p>
@@ -10626,14 +10276,12 @@
         <w:pStyle w:val="Ttulo1"/>
         <w:rPr>
           <w:rFonts w:ascii="Bahnschrift" w:hAnsi="Bahnschrift"/>
-          <w:lang w:val="en-US"/>
         </w:rPr>
       </w:pPr>
       <w:bookmarkStart w:id="17" w:name="_Toc140495455"/>
       <w:r>
         <w:rPr>
           <w:rFonts w:ascii="Bahnschrift" w:hAnsi="Bahnschrift"/>
-          <w:lang w:val="en-US"/>
         </w:rPr>
         <w:t>BACKEND: NODEJS, EXPRESS</w:t>
       </w:r>
@@ -10641,25 +10289,11 @@
       <w:r>
         <w:rPr>
           <w:rFonts w:ascii="Bahnschrift" w:hAnsi="Bahnschrift"/>
-          <w:lang w:val="en-US"/>
-        </w:rPr>
-        <w:t xml:space="preserve"> Y M</w:t>
-      </w:r>
-      <w:r>
-        <w:rPr>
-          <w:rFonts w:ascii="Bahnschrift" w:hAnsi="Bahnschrift"/>
-          <w:lang w:val="en-US"/>
-        </w:rPr>
-        <w:t>YSQL</w:t>
-      </w:r>
-    </w:p>
-    <w:p>
-      <w:pPr>
-        <w:rPr>
-          <w:lang w:val="en-US"/>
-        </w:rPr>
-      </w:pPr>
-    </w:p>
+        </w:rPr>
+        <w:t xml:space="preserve"> Y MYSQL</w:t>
+      </w:r>
+    </w:p>
+    <w:p/>
     <w:p>
       <w:pPr>
         <w:rPr>
@@ -11664,7 +11298,7 @@
         <w:rPr>
           <w:rFonts w:ascii="Bahnschrift" w:hAnsi="Bahnschrift"/>
         </w:rPr>
-        <w:t>Dependencias CORE: Aquellas que ya vienen instaladas y se pueden utilizar solo llamando al módulo, como, por ejemplo, path o fs.</w:t>
+        <w:t>Dependencias CORE: Aquellas que ya vienen instaladas y se pueden utilizar solo llamando al módulo, como, por ejemplo, path.</w:t>
       </w:r>
     </w:p>
     <w:p>
@@ -11702,7 +11336,31 @@
         <w:rPr>
           <w:rFonts w:ascii="Bahnschrift" w:hAnsi="Bahnschrift"/>
         </w:rPr>
-        <w:t>Dependencias para desarrolladores(-D): Aquellas dependencias que nos harán la programación más fácil como control de sintaxis (eslint), formateo del código para que se vea ordenado (prettier) o reinicio de nuestro servidor cada vez que guardamos un cambio (nodemon). Este tipo de dependencias se instalan añadiendo un -D en la línea de comandos. En cuanto finalice nuestro proyecto y lo pongamos en producción se podrían desinstalar (npm uninstall mi_DevDependence).</w:t>
+        <w:t>Dependencias para desarrolladores(-D): Aquellas dependencias que nos harán la programación más fácil como control de sintaxis (eslint), formateo del código para que se vea ordenado (prettier) o reinicio de nuestro servidor cada vez que guardamos un cambio (nodemon). Este tipo de dependencias se instalan añadiendo un -D en la línea de comandos. En cuanto finalice nuestro proyecto y lo pongamos en producción</w:t>
+      </w:r>
+      <w:r>
+        <w:rPr>
+          <w:rFonts w:ascii="Bahnschrift" w:hAnsi="Bahnschrift"/>
+        </w:rPr>
+        <w:t xml:space="preserve"> (build)</w:t>
+      </w:r>
+      <w:r>
+        <w:rPr>
+          <w:rFonts w:ascii="Bahnschrift" w:hAnsi="Bahnschrift"/>
+        </w:rPr>
+        <w:t xml:space="preserve"> se podrían desinstalar (npm uninstall mi_DevDependence)</w:t>
+      </w:r>
+      <w:r>
+        <w:rPr>
+          <w:rFonts w:ascii="Bahnschrift" w:hAnsi="Bahnschrift"/>
+        </w:rPr>
+        <w:t xml:space="preserve"> ya que no son necesarias</w:t>
+      </w:r>
+      <w:r>
+        <w:rPr>
+          <w:rFonts w:ascii="Bahnschrift" w:hAnsi="Bahnschrift"/>
+        </w:rPr>
+        <w:t>.</w:t>
       </w:r>
     </w:p>
     <w:p>
@@ -12554,500 +12212,390 @@
               <w:rPr>
                 <w:rFonts w:ascii="Bahnschrift" w:eastAsiaTheme="majorEastAsia" w:hAnsi="Bahnschrift" w:cstheme="majorBidi"/>
                 <w:color w:val="385623" w:themeColor="accent6" w:themeShade="80"/>
-                <w:sz w:val="14"/>
-                <w:szCs w:val="14"/>
-              </w:rPr>
-            </w:pPr>
-            <w:r>
-              <w:rPr>
-                <w:rFonts w:ascii="Bahnschrift" w:eastAsiaTheme="majorEastAsia" w:hAnsi="Bahnschrift" w:cstheme="majorBidi"/>
-                <w:color w:val="385623" w:themeColor="accent6" w:themeShade="80"/>
-                <w:sz w:val="14"/>
-                <w:szCs w:val="14"/>
-              </w:rPr>
-              <w:t>No hay que instalar</w:t>
-            </w:r>
-          </w:p>
-        </w:tc>
-        <w:tc>
-          <w:tcPr>
-            <w:tcW w:w="1366" w:type="dxa"/>
-            <w:vAlign w:val="center"/>
-          </w:tcPr>
-          <w:p>
-            <w:pPr>
+                <w:sz w:val="20"/>
+                <w:szCs w:val="20"/>
+              </w:rPr>
+            </w:pPr>
+            <w:r>
               <w:rPr>
                 <w:rFonts w:ascii="Bahnschrift" w:eastAsiaTheme="majorEastAsia" w:hAnsi="Bahnschrift" w:cstheme="majorBidi"/>
                 <w:color w:val="385623" w:themeColor="accent6" w:themeShade="80"/>
                 <w:sz w:val="20"/>
                 <w:szCs w:val="20"/>
               </w:rPr>
-            </w:pPr>
-            <w:r>
+              <w:t>npm install fs</w:t>
+            </w:r>
+          </w:p>
+        </w:tc>
+        <w:tc>
+          <w:tcPr>
+            <w:tcW w:w="1366" w:type="dxa"/>
+            <w:vAlign w:val="center"/>
+          </w:tcPr>
+          <w:p>
+            <w:pPr>
               <w:rPr>
                 <w:rFonts w:ascii="Bahnschrift" w:eastAsiaTheme="majorEastAsia" w:hAnsi="Bahnschrift" w:cstheme="majorBidi"/>
                 <w:color w:val="385623" w:themeColor="accent6" w:themeShade="80"/>
                 <w:sz w:val="20"/>
                 <w:szCs w:val="20"/>
               </w:rPr>
-              <w:t>Core</w:t>
-            </w:r>
-          </w:p>
-        </w:tc>
-        <w:tc>
-          <w:tcPr>
-            <w:tcW w:w="3681" w:type="dxa"/>
-          </w:tcPr>
-          <w:p>
-            <w:pPr>
+            </w:pPr>
+            <w:r>
               <w:rPr>
                 <w:rFonts w:ascii="Bahnschrift" w:eastAsiaTheme="majorEastAsia" w:hAnsi="Bahnschrift" w:cstheme="majorBidi"/>
                 <w:color w:val="385623" w:themeColor="accent6" w:themeShade="80"/>
                 <w:sz w:val="20"/>
                 <w:szCs w:val="20"/>
               </w:rPr>
-            </w:pPr>
-            <w:r>
+              <w:t>Core</w:t>
+            </w:r>
+          </w:p>
+        </w:tc>
+        <w:tc>
+          <w:tcPr>
+            <w:tcW w:w="3681" w:type="dxa"/>
+          </w:tcPr>
+          <w:p>
+            <w:pPr>
               <w:rPr>
                 <w:rFonts w:ascii="Bahnschrift" w:eastAsiaTheme="majorEastAsia" w:hAnsi="Bahnschrift" w:cstheme="majorBidi"/>
                 <w:color w:val="385623" w:themeColor="accent6" w:themeShade="80"/>
                 <w:sz w:val="20"/>
                 <w:szCs w:val="20"/>
               </w:rPr>
-              <w:t>Gestiona los ficheros.</w:t>
-            </w:r>
-          </w:p>
-        </w:tc>
-      </w:tr>
-      <w:tr>
-        <w:tc>
-          <w:tcPr>
-            <w:tcW w:w="1464" w:type="dxa"/>
-            <w:vAlign w:val="center"/>
-          </w:tcPr>
-          <w:p>
-            <w:pPr>
+            </w:pPr>
+            <w:r>
               <w:rPr>
                 <w:rFonts w:ascii="Bahnschrift" w:eastAsiaTheme="majorEastAsia" w:hAnsi="Bahnschrift" w:cstheme="majorBidi"/>
                 <w:color w:val="385623" w:themeColor="accent6" w:themeShade="80"/>
                 <w:sz w:val="20"/>
                 <w:szCs w:val="20"/>
               </w:rPr>
-            </w:pPr>
-            <w:r>
+              <w:t>Gestiona los ficheros.</w:t>
+            </w:r>
+          </w:p>
+        </w:tc>
+      </w:tr>
+      <w:tr>
+        <w:tc>
+          <w:tcPr>
+            <w:tcW w:w="1464" w:type="dxa"/>
+            <w:vAlign w:val="center"/>
+          </w:tcPr>
+          <w:p>
+            <w:pPr>
               <w:rPr>
                 <w:rFonts w:ascii="Bahnschrift" w:eastAsiaTheme="majorEastAsia" w:hAnsi="Bahnschrift" w:cstheme="majorBidi"/>
                 <w:color w:val="385623" w:themeColor="accent6" w:themeShade="80"/>
                 <w:sz w:val="20"/>
                 <w:szCs w:val="20"/>
               </w:rPr>
-              <w:lastRenderedPageBreak/>
-              <w:t>path</w:t>
-            </w:r>
-          </w:p>
-        </w:tc>
-        <w:tc>
-          <w:tcPr>
-            <w:tcW w:w="1983" w:type="dxa"/>
-            <w:vAlign w:val="center"/>
-          </w:tcPr>
-          <w:p>
-            <w:pPr>
-              <w:rPr>
-                <w:rFonts w:ascii="Bahnschrift" w:eastAsiaTheme="majorEastAsia" w:hAnsi="Bahnschrift" w:cstheme="majorBidi"/>
-                <w:color w:val="385623" w:themeColor="accent6" w:themeShade="80"/>
-                <w:sz w:val="14"/>
-                <w:szCs w:val="14"/>
-              </w:rPr>
-            </w:pPr>
-            <w:r>
-              <w:rPr>
-                <w:rFonts w:ascii="Bahnschrift" w:eastAsiaTheme="majorEastAsia" w:hAnsi="Bahnschrift" w:cstheme="majorBidi"/>
-                <w:color w:val="385623" w:themeColor="accent6" w:themeShade="80"/>
-                <w:sz w:val="14"/>
-                <w:szCs w:val="14"/>
-              </w:rPr>
-              <w:t>No hay que instalar</w:t>
-            </w:r>
-          </w:p>
-        </w:tc>
-        <w:tc>
-          <w:tcPr>
-            <w:tcW w:w="1366" w:type="dxa"/>
-            <w:vAlign w:val="center"/>
-          </w:tcPr>
-          <w:p>
-            <w:pPr>
+            </w:pPr>
+            <w:r>
               <w:rPr>
                 <w:rFonts w:ascii="Bahnschrift" w:eastAsiaTheme="majorEastAsia" w:hAnsi="Bahnschrift" w:cstheme="majorBidi"/>
                 <w:color w:val="385623" w:themeColor="accent6" w:themeShade="80"/>
                 <w:sz w:val="20"/>
                 <w:szCs w:val="20"/>
               </w:rPr>
-            </w:pPr>
-            <w:r>
+              <w:lastRenderedPageBreak/>
+              <w:t>path</w:t>
+            </w:r>
+          </w:p>
+        </w:tc>
+        <w:tc>
+          <w:tcPr>
+            <w:tcW w:w="1983" w:type="dxa"/>
+            <w:vAlign w:val="center"/>
+          </w:tcPr>
+          <w:p>
+            <w:pPr>
               <w:rPr>
                 <w:rFonts w:ascii="Bahnschrift" w:eastAsiaTheme="majorEastAsia" w:hAnsi="Bahnschrift" w:cstheme="majorBidi"/>
                 <w:color w:val="385623" w:themeColor="accent6" w:themeShade="80"/>
                 <w:sz w:val="20"/>
                 <w:szCs w:val="20"/>
               </w:rPr>
-              <w:t>Core</w:t>
-            </w:r>
-          </w:p>
-        </w:tc>
-        <w:tc>
-          <w:tcPr>
-            <w:tcW w:w="3681" w:type="dxa"/>
-          </w:tcPr>
-          <w:p>
-            <w:pPr>
+            </w:pPr>
+            <w:r>
               <w:rPr>
                 <w:rFonts w:ascii="Bahnschrift" w:eastAsiaTheme="majorEastAsia" w:hAnsi="Bahnschrift" w:cstheme="majorBidi"/>
                 <w:color w:val="385623" w:themeColor="accent6" w:themeShade="80"/>
                 <w:sz w:val="20"/>
                 <w:szCs w:val="20"/>
               </w:rPr>
-            </w:pPr>
-            <w:r>
+              <w:t>No hay que instalar</w:t>
+            </w:r>
+          </w:p>
+        </w:tc>
+        <w:tc>
+          <w:tcPr>
+            <w:tcW w:w="1366" w:type="dxa"/>
+            <w:vAlign w:val="center"/>
+          </w:tcPr>
+          <w:p>
+            <w:pPr>
               <w:rPr>
                 <w:rFonts w:ascii="Bahnschrift" w:eastAsiaTheme="majorEastAsia" w:hAnsi="Bahnschrift" w:cstheme="majorBidi"/>
                 <w:color w:val="385623" w:themeColor="accent6" w:themeShade="80"/>
                 <w:sz w:val="20"/>
                 <w:szCs w:val="20"/>
               </w:rPr>
-              <w:t>Gestiona las rutas de nuestros ficheros.</w:t>
-            </w:r>
-          </w:p>
-        </w:tc>
-      </w:tr>
-      <w:tr>
-        <w:tc>
-          <w:tcPr>
-            <w:tcW w:w="1464" w:type="dxa"/>
-            <w:vAlign w:val="center"/>
-          </w:tcPr>
-          <w:p>
-            <w:pPr>
+            </w:pPr>
+            <w:r>
               <w:rPr>
                 <w:rFonts w:ascii="Bahnschrift" w:eastAsiaTheme="majorEastAsia" w:hAnsi="Bahnschrift" w:cstheme="majorBidi"/>
                 <w:color w:val="385623" w:themeColor="accent6" w:themeShade="80"/>
                 <w:sz w:val="20"/>
                 <w:szCs w:val="20"/>
               </w:rPr>
-            </w:pPr>
-            <w:r>
+              <w:t>Core</w:t>
+            </w:r>
+          </w:p>
+        </w:tc>
+        <w:tc>
+          <w:tcPr>
+            <w:tcW w:w="3681" w:type="dxa"/>
+          </w:tcPr>
+          <w:p>
+            <w:pPr>
               <w:rPr>
                 <w:rFonts w:ascii="Bahnschrift" w:eastAsiaTheme="majorEastAsia" w:hAnsi="Bahnschrift" w:cstheme="majorBidi"/>
                 <w:color w:val="385623" w:themeColor="accent6" w:themeShade="80"/>
                 <w:sz w:val="20"/>
                 <w:szCs w:val="20"/>
               </w:rPr>
-              <w:t>joi</w:t>
-            </w:r>
-          </w:p>
-        </w:tc>
-        <w:tc>
-          <w:tcPr>
-            <w:tcW w:w="1983" w:type="dxa"/>
-            <w:vAlign w:val="center"/>
-          </w:tcPr>
-          <w:p>
-            <w:pPr>
-              <w:rPr>
-                <w:rFonts w:ascii="Bahnschrift" w:eastAsiaTheme="majorEastAsia" w:hAnsi="Bahnschrift" w:cstheme="majorBidi"/>
-                <w:color w:val="385623" w:themeColor="accent6" w:themeShade="80"/>
-                <w:sz w:val="14"/>
-                <w:szCs w:val="14"/>
-              </w:rPr>
-            </w:pPr>
-            <w:r>
-              <w:rPr>
-                <w:rFonts w:ascii="Bahnschrift" w:eastAsiaTheme="majorEastAsia" w:hAnsi="Bahnschrift" w:cstheme="majorBidi"/>
-                <w:color w:val="385623" w:themeColor="accent6" w:themeShade="80"/>
-                <w:sz w:val="14"/>
-                <w:szCs w:val="14"/>
-              </w:rPr>
-              <w:t>Npm i @hapi/joi</w:t>
-            </w:r>
-          </w:p>
-        </w:tc>
-        <w:tc>
-          <w:tcPr>
-            <w:tcW w:w="1366" w:type="dxa"/>
-            <w:vAlign w:val="center"/>
-          </w:tcPr>
-          <w:p>
-            <w:pPr>
+            </w:pPr>
+            <w:r>
               <w:rPr>
                 <w:rFonts w:ascii="Bahnschrift" w:eastAsiaTheme="majorEastAsia" w:hAnsi="Bahnschrift" w:cstheme="majorBidi"/>
                 <w:color w:val="385623" w:themeColor="accent6" w:themeShade="80"/>
                 <w:sz w:val="20"/>
                 <w:szCs w:val="20"/>
               </w:rPr>
-            </w:pPr>
-            <w:r>
+              <w:t>Gestiona las rutas de nuestros ficheros.</w:t>
+            </w:r>
+          </w:p>
+        </w:tc>
+      </w:tr>
+      <w:tr>
+        <w:tc>
+          <w:tcPr>
+            <w:tcW w:w="1464" w:type="dxa"/>
+            <w:vAlign w:val="center"/>
+          </w:tcPr>
+          <w:p>
+            <w:pPr>
               <w:rPr>
                 <w:rFonts w:ascii="Bahnschrift" w:eastAsiaTheme="majorEastAsia" w:hAnsi="Bahnschrift" w:cstheme="majorBidi"/>
                 <w:color w:val="385623" w:themeColor="accent6" w:themeShade="80"/>
                 <w:sz w:val="20"/>
                 <w:szCs w:val="20"/>
               </w:rPr>
-              <w:t>Dependencia</w:t>
-            </w:r>
-          </w:p>
-        </w:tc>
-        <w:tc>
-          <w:tcPr>
-            <w:tcW w:w="3681" w:type="dxa"/>
-          </w:tcPr>
-          <w:p>
-            <w:pPr>
+            </w:pPr>
+            <w:r>
               <w:rPr>
                 <w:rFonts w:ascii="Bahnschrift" w:eastAsiaTheme="majorEastAsia" w:hAnsi="Bahnschrift" w:cstheme="majorBidi"/>
                 <w:color w:val="385623" w:themeColor="accent6" w:themeShade="80"/>
                 <w:sz w:val="20"/>
                 <w:szCs w:val="20"/>
               </w:rPr>
-            </w:pPr>
-            <w:r>
+              <w:t>joi</w:t>
+            </w:r>
+          </w:p>
+        </w:tc>
+        <w:tc>
+          <w:tcPr>
+            <w:tcW w:w="1983" w:type="dxa"/>
+            <w:vAlign w:val="center"/>
+          </w:tcPr>
+          <w:p>
+            <w:pPr>
               <w:rPr>
                 <w:rFonts w:ascii="Bahnschrift" w:eastAsiaTheme="majorEastAsia" w:hAnsi="Bahnschrift" w:cstheme="majorBidi"/>
                 <w:color w:val="385623" w:themeColor="accent6" w:themeShade="80"/>
                 <w:sz w:val="20"/>
                 <w:szCs w:val="20"/>
               </w:rPr>
-              <w:t>Sirve para validar todo tipo de datos introducidos por el usuario.</w:t>
-            </w:r>
-          </w:p>
-        </w:tc>
-      </w:tr>
-      <w:tr>
-        <w:tc>
-          <w:tcPr>
-            <w:tcW w:w="1464" w:type="dxa"/>
-            <w:vAlign w:val="center"/>
-          </w:tcPr>
-          <w:p>
-            <w:pPr>
+            </w:pPr>
+            <w:r>
               <w:rPr>
                 <w:rFonts w:ascii="Bahnschrift" w:eastAsiaTheme="majorEastAsia" w:hAnsi="Bahnschrift" w:cstheme="majorBidi"/>
                 <w:color w:val="385623" w:themeColor="accent6" w:themeShade="80"/>
                 <w:sz w:val="20"/>
                 <w:szCs w:val="20"/>
               </w:rPr>
-            </w:pPr>
-            <w:r>
+              <w:t>Npm i @hapi/joi</w:t>
+            </w:r>
+          </w:p>
+        </w:tc>
+        <w:tc>
+          <w:tcPr>
+            <w:tcW w:w="1366" w:type="dxa"/>
+            <w:vAlign w:val="center"/>
+          </w:tcPr>
+          <w:p>
+            <w:pPr>
               <w:rPr>
                 <w:rFonts w:ascii="Bahnschrift" w:eastAsiaTheme="majorEastAsia" w:hAnsi="Bahnschrift" w:cstheme="majorBidi"/>
                 <w:color w:val="385623" w:themeColor="accent6" w:themeShade="80"/>
                 <w:sz w:val="20"/>
                 <w:szCs w:val="20"/>
               </w:rPr>
-              <w:t>randomstring</w:t>
-            </w:r>
-          </w:p>
-        </w:tc>
-        <w:tc>
-          <w:tcPr>
-            <w:tcW w:w="1983" w:type="dxa"/>
-            <w:vAlign w:val="center"/>
-          </w:tcPr>
-          <w:p>
-            <w:pPr>
-              <w:rPr>
-                <w:rFonts w:ascii="Bahnschrift" w:eastAsiaTheme="majorEastAsia" w:hAnsi="Bahnschrift" w:cstheme="majorBidi"/>
-                <w:color w:val="385623" w:themeColor="accent6" w:themeShade="80"/>
-                <w:sz w:val="14"/>
-                <w:szCs w:val="14"/>
-              </w:rPr>
-            </w:pPr>
-            <w:r>
-              <w:rPr>
-                <w:rFonts w:ascii="Bahnschrift" w:eastAsiaTheme="majorEastAsia" w:hAnsi="Bahnschrift" w:cstheme="majorBidi"/>
-                <w:color w:val="385623" w:themeColor="accent6" w:themeShade="80"/>
-                <w:sz w:val="14"/>
-                <w:szCs w:val="14"/>
-              </w:rPr>
-              <w:t>npm i randomstring</w:t>
-            </w:r>
-          </w:p>
-        </w:tc>
-        <w:tc>
-          <w:tcPr>
-            <w:tcW w:w="1366" w:type="dxa"/>
-            <w:vAlign w:val="center"/>
-          </w:tcPr>
-          <w:p>
-            <w:pPr>
+            </w:pPr>
+            <w:r>
               <w:rPr>
                 <w:rFonts w:ascii="Bahnschrift" w:eastAsiaTheme="majorEastAsia" w:hAnsi="Bahnschrift" w:cstheme="majorBidi"/>
                 <w:color w:val="385623" w:themeColor="accent6" w:themeShade="80"/>
                 <w:sz w:val="20"/>
                 <w:szCs w:val="20"/>
               </w:rPr>
-            </w:pPr>
-            <w:r>
+              <w:t>Dependencia</w:t>
+            </w:r>
+          </w:p>
+        </w:tc>
+        <w:tc>
+          <w:tcPr>
+            <w:tcW w:w="3681" w:type="dxa"/>
+          </w:tcPr>
+          <w:p>
+            <w:pPr>
               <w:rPr>
                 <w:rFonts w:ascii="Bahnschrift" w:eastAsiaTheme="majorEastAsia" w:hAnsi="Bahnschrift" w:cstheme="majorBidi"/>
                 <w:color w:val="385623" w:themeColor="accent6" w:themeShade="80"/>
                 <w:sz w:val="20"/>
                 <w:szCs w:val="20"/>
               </w:rPr>
-              <w:t>Dependencia</w:t>
-            </w:r>
-          </w:p>
-        </w:tc>
-        <w:tc>
-          <w:tcPr>
-            <w:tcW w:w="3681" w:type="dxa"/>
-          </w:tcPr>
-          <w:p>
-            <w:pPr>
+            </w:pPr>
+            <w:r>
               <w:rPr>
                 <w:rFonts w:ascii="Bahnschrift" w:eastAsiaTheme="majorEastAsia" w:hAnsi="Bahnschrift" w:cstheme="majorBidi"/>
                 <w:color w:val="385623" w:themeColor="accent6" w:themeShade="80"/>
                 <w:sz w:val="20"/>
                 <w:szCs w:val="20"/>
               </w:rPr>
-            </w:pPr>
-            <w:r>
+              <w:t>Sirve para validar todo tipo de datos introducidos por el usuario.</w:t>
+            </w:r>
+          </w:p>
+        </w:tc>
+      </w:tr>
+      <w:tr>
+        <w:tc>
+          <w:tcPr>
+            <w:tcW w:w="1464" w:type="dxa"/>
+            <w:vAlign w:val="center"/>
+          </w:tcPr>
+          <w:p>
+            <w:pPr>
               <w:rPr>
                 <w:rFonts w:ascii="Bahnschrift" w:eastAsiaTheme="majorEastAsia" w:hAnsi="Bahnschrift" w:cstheme="majorBidi"/>
                 <w:color w:val="385623" w:themeColor="accent6" w:themeShade="80"/>
                 <w:sz w:val="20"/>
                 <w:szCs w:val="20"/>
               </w:rPr>
-              <w:t>Genera cadenas de caracteres alfanuméricos. En nuestro caso lo utilizaremos para generar el código de recuperación.</w:t>
-            </w:r>
-          </w:p>
-        </w:tc>
-      </w:tr>
-      <w:tr>
-        <w:tc>
-          <w:tcPr>
-            <w:tcW w:w="1464" w:type="dxa"/>
-            <w:vAlign w:val="center"/>
-          </w:tcPr>
-          <w:p>
-            <w:pPr>
+            </w:pPr>
+            <w:r>
               <w:rPr>
                 <w:rFonts w:ascii="Bahnschrift" w:eastAsiaTheme="majorEastAsia" w:hAnsi="Bahnschrift" w:cstheme="majorBidi"/>
                 <w:color w:val="385623" w:themeColor="accent6" w:themeShade="80"/>
                 <w:sz w:val="20"/>
                 <w:szCs w:val="20"/>
               </w:rPr>
-            </w:pPr>
-            <w:r>
+              <w:t>randomstring</w:t>
+            </w:r>
+          </w:p>
+        </w:tc>
+        <w:tc>
+          <w:tcPr>
+            <w:tcW w:w="1983" w:type="dxa"/>
+            <w:vAlign w:val="center"/>
+          </w:tcPr>
+          <w:p>
+            <w:pPr>
               <w:rPr>
                 <w:rFonts w:ascii="Bahnschrift" w:eastAsiaTheme="majorEastAsia" w:hAnsi="Bahnschrift" w:cstheme="majorBidi"/>
                 <w:color w:val="385623" w:themeColor="accent6" w:themeShade="80"/>
                 <w:sz w:val="20"/>
                 <w:szCs w:val="20"/>
               </w:rPr>
-              <w:t>nodemailer</w:t>
-            </w:r>
-          </w:p>
-        </w:tc>
-        <w:tc>
-          <w:tcPr>
-            <w:tcW w:w="1983" w:type="dxa"/>
-            <w:vAlign w:val="center"/>
-          </w:tcPr>
-          <w:p>
-            <w:pPr>
-              <w:rPr>
-                <w:rFonts w:ascii="Bahnschrift" w:eastAsiaTheme="majorEastAsia" w:hAnsi="Bahnschrift" w:cstheme="majorBidi"/>
-                <w:color w:val="385623" w:themeColor="accent6" w:themeShade="80"/>
-                <w:sz w:val="14"/>
-                <w:szCs w:val="14"/>
-              </w:rPr>
-            </w:pPr>
-            <w:r>
-              <w:rPr>
-                <w:rFonts w:ascii="Bahnschrift" w:eastAsiaTheme="majorEastAsia" w:hAnsi="Bahnschrift" w:cstheme="majorBidi"/>
-                <w:color w:val="385623" w:themeColor="accent6" w:themeShade="80"/>
-                <w:sz w:val="14"/>
-                <w:szCs w:val="14"/>
-              </w:rPr>
-              <w:t>npm i nodemailer</w:t>
-            </w:r>
-          </w:p>
-        </w:tc>
-        <w:tc>
-          <w:tcPr>
-            <w:tcW w:w="1366" w:type="dxa"/>
-            <w:vAlign w:val="center"/>
-          </w:tcPr>
-          <w:p>
-            <w:pPr>
+            </w:pPr>
+            <w:r>
               <w:rPr>
                 <w:rFonts w:ascii="Bahnschrift" w:eastAsiaTheme="majorEastAsia" w:hAnsi="Bahnschrift" w:cstheme="majorBidi"/>
                 <w:color w:val="385623" w:themeColor="accent6" w:themeShade="80"/>
                 <w:sz w:val="20"/>
                 <w:szCs w:val="20"/>
               </w:rPr>
-            </w:pPr>
-            <w:r>
+              <w:t>npm i randomstring</w:t>
+            </w:r>
+          </w:p>
+        </w:tc>
+        <w:tc>
+          <w:tcPr>
+            <w:tcW w:w="1366" w:type="dxa"/>
+            <w:vAlign w:val="center"/>
+          </w:tcPr>
+          <w:p>
+            <w:pPr>
               <w:rPr>
                 <w:rFonts w:ascii="Bahnschrift" w:eastAsiaTheme="majorEastAsia" w:hAnsi="Bahnschrift" w:cstheme="majorBidi"/>
                 <w:color w:val="385623" w:themeColor="accent6" w:themeShade="80"/>
                 <w:sz w:val="20"/>
                 <w:szCs w:val="20"/>
               </w:rPr>
-              <w:t>Dependencia</w:t>
-            </w:r>
-          </w:p>
-        </w:tc>
-        <w:tc>
-          <w:tcPr>
-            <w:tcW w:w="3681" w:type="dxa"/>
-          </w:tcPr>
-          <w:p>
-            <w:pPr>
+            </w:pPr>
+            <w:r>
               <w:rPr>
                 <w:rFonts w:ascii="Bahnschrift" w:eastAsiaTheme="majorEastAsia" w:hAnsi="Bahnschrift" w:cstheme="majorBidi"/>
                 <w:color w:val="385623" w:themeColor="accent6" w:themeShade="80"/>
                 <w:sz w:val="20"/>
                 <w:szCs w:val="20"/>
               </w:rPr>
-            </w:pPr>
-            <w:r>
+              <w:t>Dependencia</w:t>
+            </w:r>
+          </w:p>
+        </w:tc>
+        <w:tc>
+          <w:tcPr>
+            <w:tcW w:w="3681" w:type="dxa"/>
+          </w:tcPr>
+          <w:p>
+            <w:pPr>
               <w:rPr>
                 <w:rFonts w:ascii="Bahnschrift" w:eastAsiaTheme="majorEastAsia" w:hAnsi="Bahnschrift" w:cstheme="majorBidi"/>
                 <w:color w:val="385623" w:themeColor="accent6" w:themeShade="80"/>
                 <w:sz w:val="20"/>
                 <w:szCs w:val="20"/>
               </w:rPr>
-              <w:t>Nos permite enviar correos a través de una configuración sencilla.</w:t>
-            </w:r>
-          </w:p>
-        </w:tc>
-      </w:tr>
-      <w:tr>
-        <w:tc>
-          <w:tcPr>
-            <w:tcW w:w="1464" w:type="dxa"/>
-            <w:vAlign w:val="center"/>
-          </w:tcPr>
-          <w:p>
-            <w:pPr>
+            </w:pPr>
+            <w:r>
               <w:rPr>
                 <w:rFonts w:ascii="Bahnschrift" w:eastAsiaTheme="majorEastAsia" w:hAnsi="Bahnschrift" w:cstheme="majorBidi"/>
                 <w:color w:val="385623" w:themeColor="accent6" w:themeShade="80"/>
                 <w:sz w:val="20"/>
                 <w:szCs w:val="20"/>
               </w:rPr>
-            </w:pPr>
-            <w:r>
+              <w:t>Genera cadenas de caracteres alfanuméricos. En nuestro caso lo utilizaremos para generar el código de recuperación.</w:t>
+            </w:r>
+          </w:p>
+        </w:tc>
+      </w:tr>
+      <w:tr>
+        <w:tc>
+          <w:tcPr>
+            <w:tcW w:w="1464" w:type="dxa"/>
+            <w:vAlign w:val="center"/>
+          </w:tcPr>
+          <w:p>
+            <w:pPr>
               <w:rPr>
                 <w:rFonts w:ascii="Bahnschrift" w:eastAsiaTheme="majorEastAsia" w:hAnsi="Bahnschrift" w:cstheme="majorBidi"/>
                 <w:color w:val="385623" w:themeColor="accent6" w:themeShade="80"/>
                 <w:sz w:val="20"/>
                 <w:szCs w:val="20"/>
               </w:rPr>
-              <w:t>c</w:t>
-            </w:r>
+            </w:pPr>
             <w:r>
               <w:rPr>
                 <w:rFonts w:ascii="Bahnschrift" w:eastAsiaTheme="majorEastAsia" w:hAnsi="Bahnschrift" w:cstheme="majorBidi"/>
@@ -13055,38 +12603,13 @@
                 <w:sz w:val="20"/>
                 <w:szCs w:val="20"/>
               </w:rPr>
-              <w:t>ors</w:t>
+              <w:t>nodemailer</w:t>
             </w:r>
           </w:p>
         </w:tc>
         <w:tc>
           <w:tcPr>
             <w:tcW w:w="1983" w:type="dxa"/>
-            <w:vAlign w:val="center"/>
-          </w:tcPr>
-          <w:p>
-            <w:pPr>
-              <w:rPr>
-                <w:rFonts w:ascii="Bahnschrift" w:eastAsiaTheme="majorEastAsia" w:hAnsi="Bahnschrift" w:cstheme="majorBidi"/>
-                <w:color w:val="385623" w:themeColor="accent6" w:themeShade="80"/>
-                <w:sz w:val="14"/>
-                <w:szCs w:val="14"/>
-              </w:rPr>
-            </w:pPr>
-            <w:r>
-              <w:rPr>
-                <w:rFonts w:ascii="Bahnschrift" w:eastAsiaTheme="majorEastAsia" w:hAnsi="Bahnschrift" w:cstheme="majorBidi"/>
-                <w:color w:val="385623" w:themeColor="accent6" w:themeShade="80"/>
-                <w:sz w:val="14"/>
-                <w:szCs w:val="14"/>
-              </w:rPr>
-              <w:t>npm i cors</w:t>
-            </w:r>
-          </w:p>
-        </w:tc>
-        <w:tc>
-          <w:tcPr>
-            <w:tcW w:w="1366" w:type="dxa"/>
             <w:vAlign w:val="center"/>
           </w:tcPr>
           <w:p>
@@ -13105,13 +12628,14 @@
                 <w:sz w:val="20"/>
                 <w:szCs w:val="20"/>
               </w:rPr>
-              <w:t>Dependencia</w:t>
-            </w:r>
-          </w:p>
-        </w:tc>
-        <w:tc>
-          <w:tcPr>
-            <w:tcW w:w="3681" w:type="dxa"/>
+              <w:t>npm i nodemailer</w:t>
+            </w:r>
+          </w:p>
+        </w:tc>
+        <w:tc>
+          <w:tcPr>
+            <w:tcW w:w="1366" w:type="dxa"/>
+            <w:vAlign w:val="center"/>
           </w:tcPr>
           <w:p>
             <w:pPr>
@@ -13129,17 +12653,23 @@
                 <w:sz w:val="20"/>
                 <w:szCs w:val="20"/>
               </w:rPr>
-              <w:t xml:space="preserve">Nos permite compartir recursos </w:t>
-            </w:r>
-            <w:r>
+              <w:t>Dependencia</w:t>
+            </w:r>
+          </w:p>
+        </w:tc>
+        <w:tc>
+          <w:tcPr>
+            <w:tcW w:w="3681" w:type="dxa"/>
+          </w:tcPr>
+          <w:p>
+            <w:pPr>
               <w:rPr>
                 <w:rFonts w:ascii="Bahnschrift" w:eastAsiaTheme="majorEastAsia" w:hAnsi="Bahnschrift" w:cstheme="majorBidi"/>
                 <w:color w:val="385623" w:themeColor="accent6" w:themeShade="80"/>
                 <w:sz w:val="20"/>
                 <w:szCs w:val="20"/>
               </w:rPr>
-              <w:t>e</w:t>
-            </w:r>
+            </w:pPr>
             <w:r>
               <w:rPr>
                 <w:rFonts w:ascii="Bahnschrift" w:eastAsiaTheme="majorEastAsia" w:hAnsi="Bahnschrift" w:cstheme="majorBidi"/>
@@ -13147,17 +12677,26 @@
                 <w:sz w:val="20"/>
                 <w:szCs w:val="20"/>
               </w:rPr>
-              <w:t>n distintos dominios y orígenes, por lo que pod</w:t>
-            </w:r>
-            <w:r>
+              <w:t>Nos permite enviar correos a través de una configuración sencilla.</w:t>
+            </w:r>
+          </w:p>
+        </w:tc>
+      </w:tr>
+      <w:tr>
+        <w:tc>
+          <w:tcPr>
+            <w:tcW w:w="1464" w:type="dxa"/>
+            <w:vAlign w:val="center"/>
+          </w:tcPr>
+          <w:p>
+            <w:pPr>
               <w:rPr>
                 <w:rFonts w:ascii="Bahnschrift" w:eastAsiaTheme="majorEastAsia" w:hAnsi="Bahnschrift" w:cstheme="majorBidi"/>
                 <w:color w:val="385623" w:themeColor="accent6" w:themeShade="80"/>
                 <w:sz w:val="20"/>
                 <w:szCs w:val="20"/>
               </w:rPr>
-              <w:t>e</w:t>
-            </w:r>
+            </w:pPr>
             <w:r>
               <w:rPr>
                 <w:rFonts w:ascii="Bahnschrift" w:eastAsiaTheme="majorEastAsia" w:hAnsi="Bahnschrift" w:cstheme="majorBidi"/>
@@ -13165,127 +12704,91 @@
                 <w:sz w:val="20"/>
                 <w:szCs w:val="20"/>
               </w:rPr>
-              <w:t>mos conectar con fetch entre backend y frontend</w:t>
-            </w:r>
-          </w:p>
-        </w:tc>
-      </w:tr>
-      <w:tr>
-        <w:tc>
-          <w:tcPr>
-            <w:tcW w:w="1464" w:type="dxa"/>
-            <w:vAlign w:val="center"/>
-          </w:tcPr>
-          <w:p>
-            <w:pPr>
+              <w:t>c</w:t>
+            </w:r>
+            <w:r>
               <w:rPr>
                 <w:rFonts w:ascii="Bahnschrift" w:eastAsiaTheme="majorEastAsia" w:hAnsi="Bahnschrift" w:cstheme="majorBidi"/>
                 <w:color w:val="385623" w:themeColor="accent6" w:themeShade="80"/>
                 <w:sz w:val="20"/>
                 <w:szCs w:val="20"/>
               </w:rPr>
-            </w:pPr>
-            <w:r>
+              <w:t>ors</w:t>
+            </w:r>
+          </w:p>
+        </w:tc>
+        <w:tc>
+          <w:tcPr>
+            <w:tcW w:w="1983" w:type="dxa"/>
+            <w:vAlign w:val="center"/>
+          </w:tcPr>
+          <w:p>
+            <w:pPr>
               <w:rPr>
                 <w:rFonts w:ascii="Bahnschrift" w:eastAsiaTheme="majorEastAsia" w:hAnsi="Bahnschrift" w:cstheme="majorBidi"/>
                 <w:color w:val="385623" w:themeColor="accent6" w:themeShade="80"/>
                 <w:sz w:val="20"/>
                 <w:szCs w:val="20"/>
               </w:rPr>
-              <w:t>morgan</w:t>
-            </w:r>
-          </w:p>
-        </w:tc>
-        <w:tc>
-          <w:tcPr>
-            <w:tcW w:w="1983" w:type="dxa"/>
-            <w:vAlign w:val="center"/>
-          </w:tcPr>
-          <w:p>
-            <w:pPr>
-              <w:rPr>
-                <w:rFonts w:ascii="Bahnschrift" w:eastAsiaTheme="majorEastAsia" w:hAnsi="Bahnschrift" w:cstheme="majorBidi"/>
-                <w:color w:val="385623" w:themeColor="accent6" w:themeShade="80"/>
-                <w:sz w:val="14"/>
-                <w:szCs w:val="14"/>
-              </w:rPr>
-            </w:pPr>
-            <w:r>
-              <w:rPr>
-                <w:rFonts w:ascii="Bahnschrift" w:eastAsiaTheme="majorEastAsia" w:hAnsi="Bahnschrift" w:cstheme="majorBidi"/>
-                <w:color w:val="385623" w:themeColor="accent6" w:themeShade="80"/>
-                <w:sz w:val="14"/>
-                <w:szCs w:val="14"/>
-              </w:rPr>
-              <w:t>npm i morgan</w:t>
-            </w:r>
-          </w:p>
-        </w:tc>
-        <w:tc>
-          <w:tcPr>
-            <w:tcW w:w="1366" w:type="dxa"/>
-            <w:vAlign w:val="center"/>
-          </w:tcPr>
-          <w:p>
-            <w:pPr>
+            </w:pPr>
+            <w:r>
               <w:rPr>
                 <w:rFonts w:ascii="Bahnschrift" w:eastAsiaTheme="majorEastAsia" w:hAnsi="Bahnschrift" w:cstheme="majorBidi"/>
                 <w:color w:val="385623" w:themeColor="accent6" w:themeShade="80"/>
                 <w:sz w:val="20"/>
                 <w:szCs w:val="20"/>
               </w:rPr>
-            </w:pPr>
-            <w:r>
+              <w:t>npm i cors</w:t>
+            </w:r>
+          </w:p>
+        </w:tc>
+        <w:tc>
+          <w:tcPr>
+            <w:tcW w:w="1366" w:type="dxa"/>
+            <w:vAlign w:val="center"/>
+          </w:tcPr>
+          <w:p>
+            <w:pPr>
               <w:rPr>
                 <w:rFonts w:ascii="Bahnschrift" w:eastAsiaTheme="majorEastAsia" w:hAnsi="Bahnschrift" w:cstheme="majorBidi"/>
                 <w:color w:val="385623" w:themeColor="accent6" w:themeShade="80"/>
                 <w:sz w:val="20"/>
                 <w:szCs w:val="20"/>
               </w:rPr>
-              <w:t>Dependencia</w:t>
-            </w:r>
-          </w:p>
-        </w:tc>
-        <w:tc>
-          <w:tcPr>
-            <w:tcW w:w="3681" w:type="dxa"/>
-          </w:tcPr>
-          <w:p>
-            <w:pPr>
+            </w:pPr>
+            <w:r>
               <w:rPr>
                 <w:rFonts w:ascii="Bahnschrift" w:eastAsiaTheme="majorEastAsia" w:hAnsi="Bahnschrift" w:cstheme="majorBidi"/>
                 <w:color w:val="385623" w:themeColor="accent6" w:themeShade="80"/>
                 <w:sz w:val="20"/>
                 <w:szCs w:val="20"/>
               </w:rPr>
-            </w:pPr>
-            <w:r>
+              <w:t>Dependencia</w:t>
+            </w:r>
+          </w:p>
+        </w:tc>
+        <w:tc>
+          <w:tcPr>
+            <w:tcW w:w="3681" w:type="dxa"/>
+          </w:tcPr>
+          <w:p>
+            <w:pPr>
               <w:rPr>
                 <w:rFonts w:ascii="Bahnschrift" w:eastAsiaTheme="majorEastAsia" w:hAnsi="Bahnschrift" w:cstheme="majorBidi"/>
                 <w:color w:val="385623" w:themeColor="accent6" w:themeShade="80"/>
                 <w:sz w:val="20"/>
                 <w:szCs w:val="20"/>
               </w:rPr>
-              <w:t>Muestra cualquier petición al servidor a través de nuestro terminal de node</w:t>
-            </w:r>
-          </w:p>
-        </w:tc>
-      </w:tr>
-      <w:tr>
-        <w:tc>
-          <w:tcPr>
-            <w:tcW w:w="1464" w:type="dxa"/>
-            <w:vAlign w:val="center"/>
-          </w:tcPr>
-          <w:p>
-            <w:pPr>
+            </w:pPr>
+            <w:r>
               <w:rPr>
                 <w:rFonts w:ascii="Bahnschrift" w:eastAsiaTheme="majorEastAsia" w:hAnsi="Bahnschrift" w:cstheme="majorBidi"/>
                 <w:color w:val="385623" w:themeColor="accent6" w:themeShade="80"/>
                 <w:sz w:val="20"/>
                 <w:szCs w:val="20"/>
               </w:rPr>
-            </w:pPr>
+              <w:t xml:space="preserve">Nos permite compartir recursos </w:t>
+            </w:r>
             <w:r>
               <w:rPr>
                 <w:rFonts w:ascii="Bahnschrift" w:eastAsiaTheme="majorEastAsia" w:hAnsi="Bahnschrift" w:cstheme="majorBidi"/>
@@ -13293,49 +12796,17 @@
                 <w:sz w:val="20"/>
                 <w:szCs w:val="20"/>
               </w:rPr>
-              <w:t>uuid</w:t>
-            </w:r>
-          </w:p>
-        </w:tc>
-        <w:tc>
-          <w:tcPr>
-            <w:tcW w:w="1983" w:type="dxa"/>
-            <w:vAlign w:val="center"/>
-          </w:tcPr>
-          <w:p>
-            <w:pPr>
-              <w:rPr>
-                <w:rFonts w:ascii="Bahnschrift" w:eastAsiaTheme="majorEastAsia" w:hAnsi="Bahnschrift" w:cstheme="majorBidi"/>
-                <w:color w:val="385623" w:themeColor="accent6" w:themeShade="80"/>
-                <w:sz w:val="14"/>
-                <w:szCs w:val="14"/>
-              </w:rPr>
-            </w:pPr>
-            <w:r>
-              <w:rPr>
-                <w:rFonts w:ascii="Bahnschrift" w:eastAsiaTheme="majorEastAsia" w:hAnsi="Bahnschrift" w:cstheme="majorBidi"/>
-                <w:color w:val="385623" w:themeColor="accent6" w:themeShade="80"/>
-                <w:sz w:val="14"/>
-                <w:szCs w:val="14"/>
-              </w:rPr>
-              <w:t>Npm i uuid</w:t>
-            </w:r>
-          </w:p>
-        </w:tc>
-        <w:tc>
-          <w:tcPr>
-            <w:tcW w:w="1366" w:type="dxa"/>
-            <w:vAlign w:val="center"/>
-          </w:tcPr>
-          <w:p>
-            <w:pPr>
+              <w:t>e</w:t>
+            </w:r>
+            <w:r>
               <w:rPr>
                 <w:rFonts w:ascii="Bahnschrift" w:eastAsiaTheme="majorEastAsia" w:hAnsi="Bahnschrift" w:cstheme="majorBidi"/>
                 <w:color w:val="385623" w:themeColor="accent6" w:themeShade="80"/>
                 <w:sz w:val="20"/>
                 <w:szCs w:val="20"/>
               </w:rPr>
-            </w:pPr>
+              <w:t>n distintos dominios y orígenes, por lo que pod</w:t>
+            </w:r>
             <w:r>
               <w:rPr>
                 <w:rFonts w:ascii="Bahnschrift" w:eastAsiaTheme="majorEastAsia" w:hAnsi="Bahnschrift" w:cstheme="majorBidi"/>
@@ -13343,100 +12814,72 @@
                 <w:sz w:val="20"/>
                 <w:szCs w:val="20"/>
               </w:rPr>
-              <w:t>Dependencia</w:t>
-            </w:r>
-          </w:p>
-        </w:tc>
-        <w:tc>
-          <w:tcPr>
-            <w:tcW w:w="3681" w:type="dxa"/>
-          </w:tcPr>
-          <w:p>
-            <w:pPr>
+              <w:t>e</w:t>
+            </w:r>
+            <w:r>
               <w:rPr>
                 <w:rFonts w:ascii="Bahnschrift" w:eastAsiaTheme="majorEastAsia" w:hAnsi="Bahnschrift" w:cstheme="majorBidi"/>
                 <w:color w:val="385623" w:themeColor="accent6" w:themeShade="80"/>
                 <w:sz w:val="20"/>
                 <w:szCs w:val="20"/>
               </w:rPr>
-            </w:pPr>
-            <w:r>
+              <w:t>mos conectar con fetch entre backend y frontend</w:t>
+            </w:r>
+          </w:p>
+        </w:tc>
+      </w:tr>
+      <w:tr>
+        <w:trPr>
+          <w:trHeight w:val="416"/>
+        </w:trPr>
+        <w:tc>
+          <w:tcPr>
+            <w:tcW w:w="1464" w:type="dxa"/>
+            <w:vAlign w:val="center"/>
+          </w:tcPr>
+          <w:p>
+            <w:pPr>
               <w:rPr>
                 <w:rFonts w:ascii="Bahnschrift" w:eastAsiaTheme="majorEastAsia" w:hAnsi="Bahnschrift" w:cstheme="majorBidi"/>
                 <w:color w:val="385623" w:themeColor="accent6" w:themeShade="80"/>
                 <w:sz w:val="20"/>
                 <w:szCs w:val="20"/>
               </w:rPr>
-              <w:t>Renombra los ficheros que subamos a nuestra bbdd o genera el código de validación para activar el usuario.</w:t>
-            </w:r>
-          </w:p>
-        </w:tc>
-      </w:tr>
-      <w:tr>
-        <w:tc>
-          <w:tcPr>
-            <w:tcW w:w="1464" w:type="dxa"/>
-            <w:vAlign w:val="center"/>
-          </w:tcPr>
-          <w:p>
-            <w:pPr>
+            </w:pPr>
+            <w:r>
               <w:rPr>
                 <w:rFonts w:ascii="Bahnschrift" w:eastAsiaTheme="majorEastAsia" w:hAnsi="Bahnschrift" w:cstheme="majorBidi"/>
                 <w:color w:val="385623" w:themeColor="accent6" w:themeShade="80"/>
                 <w:sz w:val="20"/>
                 <w:szCs w:val="20"/>
               </w:rPr>
-            </w:pPr>
-            <w:r>
+              <w:t>morgan</w:t>
+            </w:r>
+          </w:p>
+        </w:tc>
+        <w:tc>
+          <w:tcPr>
+            <w:tcW w:w="1983" w:type="dxa"/>
+            <w:vAlign w:val="center"/>
+          </w:tcPr>
+          <w:p>
+            <w:pPr>
               <w:rPr>
                 <w:rFonts w:ascii="Bahnschrift" w:eastAsiaTheme="majorEastAsia" w:hAnsi="Bahnschrift" w:cstheme="majorBidi"/>
                 <w:color w:val="385623" w:themeColor="accent6" w:themeShade="80"/>
                 <w:sz w:val="20"/>
                 <w:szCs w:val="20"/>
               </w:rPr>
-              <w:t>xlsx</w:t>
-            </w:r>
-          </w:p>
-        </w:tc>
-        <w:tc>
-          <w:tcPr>
-            <w:tcW w:w="1983" w:type="dxa"/>
-            <w:vAlign w:val="center"/>
-          </w:tcPr>
-          <w:p>
-            <w:pPr>
-              <w:rPr>
-                <w:rFonts w:ascii="Bahnschrift" w:eastAsiaTheme="majorEastAsia" w:hAnsi="Bahnschrift" w:cstheme="majorBidi"/>
-                <w:color w:val="385623" w:themeColor="accent6" w:themeShade="80"/>
-                <w:sz w:val="14"/>
-                <w:szCs w:val="14"/>
-              </w:rPr>
-            </w:pPr>
-            <w:r>
-              <w:rPr>
-                <w:rFonts w:ascii="Bahnschrift" w:eastAsiaTheme="majorEastAsia" w:hAnsi="Bahnschrift" w:cstheme="majorBidi"/>
-                <w:color w:val="385623" w:themeColor="accent6" w:themeShade="80"/>
-                <w:sz w:val="14"/>
-                <w:szCs w:val="14"/>
-              </w:rPr>
-              <w:t>npm i xlsx</w:t>
-            </w:r>
-          </w:p>
-        </w:tc>
-        <w:tc>
-          <w:tcPr>
-            <w:tcW w:w="1366" w:type="dxa"/>
-            <w:vAlign w:val="center"/>
-          </w:tcPr>
-          <w:p>
-            <w:pPr>
+            </w:pPr>
+            <w:r>
               <w:rPr>
                 <w:rFonts w:ascii="Bahnschrift" w:eastAsiaTheme="majorEastAsia" w:hAnsi="Bahnschrift" w:cstheme="majorBidi"/>
                 <w:color w:val="385623" w:themeColor="accent6" w:themeShade="80"/>
                 <w:sz w:val="20"/>
                 <w:szCs w:val="20"/>
               </w:rPr>
-            </w:pPr>
+              <w:t xml:space="preserve">npm i </w:t>
+            </w:r>
             <w:r>
               <w:rPr>
                 <w:rFonts w:ascii="Bahnschrift" w:eastAsiaTheme="majorEastAsia" w:hAnsi="Bahnschrift" w:cstheme="majorBidi"/>
@@ -13444,13 +12887,14 @@
                 <w:sz w:val="20"/>
                 <w:szCs w:val="20"/>
               </w:rPr>
-              <w:t>Dependencia</w:t>
-            </w:r>
-          </w:p>
-        </w:tc>
-        <w:tc>
-          <w:tcPr>
-            <w:tcW w:w="3681" w:type="dxa"/>
+              <w:t>Morgan -D</w:t>
+            </w:r>
+          </w:p>
+        </w:tc>
+        <w:tc>
+          <w:tcPr>
+            <w:tcW w:w="1366" w:type="dxa"/>
+            <w:vAlign w:val="center"/>
           </w:tcPr>
           <w:p>
             <w:pPr>
@@ -13468,7 +12912,388 @@
                 <w:sz w:val="20"/>
                 <w:szCs w:val="20"/>
               </w:rPr>
-              <w:t>Nos ayudará a leer los archivos excel</w:t>
+              <w:t>Dev</w:t>
+            </w:r>
+          </w:p>
+        </w:tc>
+        <w:tc>
+          <w:tcPr>
+            <w:tcW w:w="3681" w:type="dxa"/>
+          </w:tcPr>
+          <w:p>
+            <w:pPr>
+              <w:rPr>
+                <w:rFonts w:ascii="Bahnschrift" w:eastAsiaTheme="majorEastAsia" w:hAnsi="Bahnschrift" w:cstheme="majorBidi"/>
+                <w:color w:val="385623" w:themeColor="accent6" w:themeShade="80"/>
+                <w:sz w:val="20"/>
+                <w:szCs w:val="20"/>
+              </w:rPr>
+            </w:pPr>
+            <w:r>
+              <w:rPr>
+                <w:rFonts w:ascii="Bahnschrift" w:eastAsiaTheme="majorEastAsia" w:hAnsi="Bahnschrift" w:cstheme="majorBidi"/>
+                <w:color w:val="385623" w:themeColor="accent6" w:themeShade="80"/>
+                <w:sz w:val="20"/>
+                <w:szCs w:val="20"/>
+              </w:rPr>
+              <w:t>Muestra cualquier petición al servidor a través de nuestro terminal de node</w:t>
+            </w:r>
+          </w:p>
+        </w:tc>
+      </w:tr>
+      <w:tr>
+        <w:tc>
+          <w:tcPr>
+            <w:tcW w:w="1464" w:type="dxa"/>
+            <w:vAlign w:val="center"/>
+          </w:tcPr>
+          <w:p>
+            <w:pPr>
+              <w:rPr>
+                <w:rFonts w:ascii="Bahnschrift" w:eastAsiaTheme="majorEastAsia" w:hAnsi="Bahnschrift" w:cstheme="majorBidi"/>
+                <w:color w:val="385623" w:themeColor="accent6" w:themeShade="80"/>
+                <w:sz w:val="20"/>
+                <w:szCs w:val="20"/>
+              </w:rPr>
+            </w:pPr>
+            <w:r>
+              <w:rPr>
+                <w:rFonts w:ascii="Bahnschrift" w:eastAsiaTheme="majorEastAsia" w:hAnsi="Bahnschrift" w:cstheme="majorBidi"/>
+                <w:color w:val="385623" w:themeColor="accent6" w:themeShade="80"/>
+                <w:sz w:val="20"/>
+                <w:szCs w:val="20"/>
+              </w:rPr>
+              <w:t>uuid</w:t>
+            </w:r>
+          </w:p>
+        </w:tc>
+        <w:tc>
+          <w:tcPr>
+            <w:tcW w:w="1983" w:type="dxa"/>
+            <w:vAlign w:val="center"/>
+          </w:tcPr>
+          <w:p>
+            <w:pPr>
+              <w:rPr>
+                <w:rFonts w:ascii="Bahnschrift" w:eastAsiaTheme="majorEastAsia" w:hAnsi="Bahnschrift" w:cstheme="majorBidi"/>
+                <w:color w:val="385623" w:themeColor="accent6" w:themeShade="80"/>
+                <w:sz w:val="20"/>
+                <w:szCs w:val="20"/>
+              </w:rPr>
+            </w:pPr>
+            <w:r>
+              <w:rPr>
+                <w:rFonts w:ascii="Bahnschrift" w:eastAsiaTheme="majorEastAsia" w:hAnsi="Bahnschrift" w:cstheme="majorBidi"/>
+                <w:color w:val="385623" w:themeColor="accent6" w:themeShade="80"/>
+                <w:sz w:val="20"/>
+                <w:szCs w:val="20"/>
+              </w:rPr>
+              <w:t>Npm i uuid</w:t>
+            </w:r>
+          </w:p>
+        </w:tc>
+        <w:tc>
+          <w:tcPr>
+            <w:tcW w:w="1366" w:type="dxa"/>
+            <w:vAlign w:val="center"/>
+          </w:tcPr>
+          <w:p>
+            <w:pPr>
+              <w:rPr>
+                <w:rFonts w:ascii="Bahnschrift" w:eastAsiaTheme="majorEastAsia" w:hAnsi="Bahnschrift" w:cstheme="majorBidi"/>
+                <w:color w:val="385623" w:themeColor="accent6" w:themeShade="80"/>
+                <w:sz w:val="20"/>
+                <w:szCs w:val="20"/>
+              </w:rPr>
+            </w:pPr>
+            <w:r>
+              <w:rPr>
+                <w:rFonts w:ascii="Bahnschrift" w:eastAsiaTheme="majorEastAsia" w:hAnsi="Bahnschrift" w:cstheme="majorBidi"/>
+                <w:color w:val="385623" w:themeColor="accent6" w:themeShade="80"/>
+                <w:sz w:val="20"/>
+                <w:szCs w:val="20"/>
+              </w:rPr>
+              <w:t>Dependencia</w:t>
+            </w:r>
+          </w:p>
+        </w:tc>
+        <w:tc>
+          <w:tcPr>
+            <w:tcW w:w="3681" w:type="dxa"/>
+          </w:tcPr>
+          <w:p>
+            <w:pPr>
+              <w:rPr>
+                <w:rFonts w:ascii="Bahnschrift" w:eastAsiaTheme="majorEastAsia" w:hAnsi="Bahnschrift" w:cstheme="majorBidi"/>
+                <w:color w:val="385623" w:themeColor="accent6" w:themeShade="80"/>
+                <w:sz w:val="20"/>
+                <w:szCs w:val="20"/>
+              </w:rPr>
+            </w:pPr>
+            <w:r>
+              <w:rPr>
+                <w:rFonts w:ascii="Bahnschrift" w:eastAsiaTheme="majorEastAsia" w:hAnsi="Bahnschrift" w:cstheme="majorBidi"/>
+                <w:color w:val="385623" w:themeColor="accent6" w:themeShade="80"/>
+                <w:sz w:val="20"/>
+                <w:szCs w:val="20"/>
+              </w:rPr>
+              <w:t>Renombra los ficheros que subamos a nuestra bbdd o genera el código de validación para activar el usuario.</w:t>
+            </w:r>
+          </w:p>
+        </w:tc>
+      </w:tr>
+      <w:tr>
+        <w:tc>
+          <w:tcPr>
+            <w:tcW w:w="1464" w:type="dxa"/>
+            <w:vAlign w:val="center"/>
+          </w:tcPr>
+          <w:p>
+            <w:pPr>
+              <w:rPr>
+                <w:rFonts w:ascii="Bahnschrift" w:eastAsiaTheme="majorEastAsia" w:hAnsi="Bahnschrift" w:cstheme="majorBidi"/>
+                <w:color w:val="385623" w:themeColor="accent6" w:themeShade="80"/>
+                <w:sz w:val="20"/>
+                <w:szCs w:val="20"/>
+              </w:rPr>
+            </w:pPr>
+            <w:r>
+              <w:rPr>
+                <w:rFonts w:ascii="Bahnschrift" w:eastAsiaTheme="majorEastAsia" w:hAnsi="Bahnschrift" w:cstheme="majorBidi"/>
+                <w:color w:val="385623" w:themeColor="accent6" w:themeShade="80"/>
+                <w:sz w:val="20"/>
+                <w:szCs w:val="20"/>
+              </w:rPr>
+              <w:t>sharp</w:t>
+            </w:r>
+          </w:p>
+        </w:tc>
+        <w:tc>
+          <w:tcPr>
+            <w:tcW w:w="1983" w:type="dxa"/>
+            <w:vAlign w:val="center"/>
+          </w:tcPr>
+          <w:p>
+            <w:pPr>
+              <w:rPr>
+                <w:rFonts w:ascii="Bahnschrift" w:eastAsiaTheme="majorEastAsia" w:hAnsi="Bahnschrift" w:cstheme="majorBidi"/>
+                <w:color w:val="385623" w:themeColor="accent6" w:themeShade="80"/>
+                <w:sz w:val="20"/>
+                <w:szCs w:val="20"/>
+              </w:rPr>
+            </w:pPr>
+            <w:r>
+              <w:rPr>
+                <w:rFonts w:ascii="Bahnschrift" w:eastAsiaTheme="majorEastAsia" w:hAnsi="Bahnschrift" w:cstheme="majorBidi"/>
+                <w:color w:val="385623" w:themeColor="accent6" w:themeShade="80"/>
+                <w:sz w:val="20"/>
+                <w:szCs w:val="20"/>
+              </w:rPr>
+              <w:t xml:space="preserve">npm i </w:t>
+            </w:r>
+            <w:r>
+              <w:rPr>
+                <w:rFonts w:ascii="Bahnschrift" w:eastAsiaTheme="majorEastAsia" w:hAnsi="Bahnschrift" w:cstheme="majorBidi"/>
+                <w:color w:val="385623" w:themeColor="accent6" w:themeShade="80"/>
+                <w:sz w:val="20"/>
+                <w:szCs w:val="20"/>
+              </w:rPr>
+              <w:t>Sharp</w:t>
+            </w:r>
+          </w:p>
+        </w:tc>
+        <w:tc>
+          <w:tcPr>
+            <w:tcW w:w="1366" w:type="dxa"/>
+            <w:vAlign w:val="center"/>
+          </w:tcPr>
+          <w:p>
+            <w:pPr>
+              <w:rPr>
+                <w:rFonts w:ascii="Bahnschrift" w:eastAsiaTheme="majorEastAsia" w:hAnsi="Bahnschrift" w:cstheme="majorBidi"/>
+                <w:color w:val="385623" w:themeColor="accent6" w:themeShade="80"/>
+                <w:sz w:val="20"/>
+                <w:szCs w:val="20"/>
+              </w:rPr>
+            </w:pPr>
+            <w:r>
+              <w:rPr>
+                <w:rFonts w:ascii="Bahnschrift" w:eastAsiaTheme="majorEastAsia" w:hAnsi="Bahnschrift" w:cstheme="majorBidi"/>
+                <w:color w:val="385623" w:themeColor="accent6" w:themeShade="80"/>
+                <w:sz w:val="20"/>
+                <w:szCs w:val="20"/>
+              </w:rPr>
+              <w:t>Dependencia</w:t>
+            </w:r>
+          </w:p>
+        </w:tc>
+        <w:tc>
+          <w:tcPr>
+            <w:tcW w:w="3681" w:type="dxa"/>
+          </w:tcPr>
+          <w:p>
+            <w:pPr>
+              <w:rPr>
+                <w:rFonts w:ascii="Bahnschrift" w:eastAsiaTheme="majorEastAsia" w:hAnsi="Bahnschrift" w:cstheme="majorBidi"/>
+                <w:color w:val="385623" w:themeColor="accent6" w:themeShade="80"/>
+                <w:sz w:val="20"/>
+                <w:szCs w:val="20"/>
+              </w:rPr>
+            </w:pPr>
+            <w:r>
+              <w:rPr>
+                <w:rFonts w:ascii="Bahnschrift" w:eastAsiaTheme="majorEastAsia" w:hAnsi="Bahnschrift" w:cstheme="majorBidi"/>
+                <w:color w:val="385623" w:themeColor="accent6" w:themeShade="80"/>
+                <w:sz w:val="20"/>
+                <w:szCs w:val="20"/>
+              </w:rPr>
+              <w:t>Sirve para manipular nuestras imágenes como redimensionar o cambiar a otro tipo de extensión.</w:t>
+            </w:r>
+          </w:p>
+        </w:tc>
+      </w:tr>
+      <w:tr>
+        <w:tc>
+          <w:tcPr>
+            <w:tcW w:w="1464" w:type="dxa"/>
+            <w:vAlign w:val="center"/>
+          </w:tcPr>
+          <w:p>
+            <w:pPr>
+              <w:rPr>
+                <w:rFonts w:ascii="Bahnschrift" w:eastAsiaTheme="majorEastAsia" w:hAnsi="Bahnschrift" w:cstheme="majorBidi"/>
+                <w:color w:val="385623" w:themeColor="accent6" w:themeShade="80"/>
+                <w:sz w:val="20"/>
+                <w:szCs w:val="20"/>
+              </w:rPr>
+            </w:pPr>
+            <w:r>
+              <w:rPr>
+                <w:rFonts w:ascii="Bahnschrift" w:eastAsiaTheme="majorEastAsia" w:hAnsi="Bahnschrift" w:cstheme="majorBidi"/>
+                <w:color w:val="385623" w:themeColor="accent6" w:themeShade="80"/>
+                <w:sz w:val="20"/>
+                <w:szCs w:val="20"/>
+              </w:rPr>
+              <w:t>eslint</w:t>
+            </w:r>
+          </w:p>
+        </w:tc>
+        <w:tc>
+          <w:tcPr>
+            <w:tcW w:w="1983" w:type="dxa"/>
+            <w:vAlign w:val="center"/>
+          </w:tcPr>
+          <w:p>
+            <w:pPr>
+              <w:rPr>
+                <w:rFonts w:ascii="Bahnschrift" w:eastAsiaTheme="majorEastAsia" w:hAnsi="Bahnschrift" w:cstheme="majorBidi"/>
+                <w:color w:val="385623" w:themeColor="accent6" w:themeShade="80"/>
+                <w:sz w:val="20"/>
+                <w:szCs w:val="20"/>
+              </w:rPr>
+            </w:pPr>
+            <w:r>
+              <w:rPr>
+                <w:rFonts w:ascii="Bahnschrift" w:eastAsiaTheme="majorEastAsia" w:hAnsi="Bahnschrift" w:cstheme="majorBidi"/>
+                <w:color w:val="385623" w:themeColor="accent6" w:themeShade="80"/>
+                <w:sz w:val="20"/>
+                <w:szCs w:val="20"/>
+              </w:rPr>
+              <w:t>Npm i eslint -D</w:t>
+            </w:r>
+          </w:p>
+        </w:tc>
+        <w:tc>
+          <w:tcPr>
+            <w:tcW w:w="1366" w:type="dxa"/>
+            <w:vAlign w:val="center"/>
+          </w:tcPr>
+          <w:p>
+            <w:pPr>
+              <w:rPr>
+                <w:rFonts w:ascii="Bahnschrift" w:eastAsiaTheme="majorEastAsia" w:hAnsi="Bahnschrift" w:cstheme="majorBidi"/>
+                <w:color w:val="385623" w:themeColor="accent6" w:themeShade="80"/>
+                <w:sz w:val="20"/>
+                <w:szCs w:val="20"/>
+              </w:rPr>
+            </w:pPr>
+            <w:r>
+              <w:rPr>
+                <w:rFonts w:ascii="Bahnschrift" w:eastAsiaTheme="majorEastAsia" w:hAnsi="Bahnschrift" w:cstheme="majorBidi"/>
+                <w:color w:val="385623" w:themeColor="accent6" w:themeShade="80"/>
+                <w:sz w:val="20"/>
+                <w:szCs w:val="20"/>
+              </w:rPr>
+              <w:t>Dev</w:t>
+            </w:r>
+          </w:p>
+        </w:tc>
+        <w:tc>
+          <w:tcPr>
+            <w:tcW w:w="3681" w:type="dxa"/>
+          </w:tcPr>
+          <w:p>
+            <w:pPr>
+              <w:rPr>
+                <w:rFonts w:ascii="Bahnschrift" w:eastAsiaTheme="majorEastAsia" w:hAnsi="Bahnschrift" w:cstheme="majorBidi"/>
+                <w:color w:val="385623" w:themeColor="accent6" w:themeShade="80"/>
+                <w:sz w:val="20"/>
+                <w:szCs w:val="20"/>
+              </w:rPr>
+            </w:pPr>
+            <w:r>
+              <w:rPr>
+                <w:rFonts w:ascii="Bahnschrift" w:eastAsiaTheme="majorEastAsia" w:hAnsi="Bahnschrift" w:cstheme="majorBidi"/>
+                <w:color w:val="385623" w:themeColor="accent6" w:themeShade="80"/>
+                <w:sz w:val="20"/>
+                <w:szCs w:val="20"/>
+              </w:rPr>
+              <w:t>Identifica e informa sobre los patrones encontrados e</w:t>
+            </w:r>
+            <w:r>
+              <w:rPr>
+                <w:rFonts w:ascii="Bahnschrift" w:eastAsiaTheme="majorEastAsia" w:hAnsi="Bahnschrift" w:cstheme="majorBidi"/>
+                <w:color w:val="385623" w:themeColor="accent6" w:themeShade="80"/>
+                <w:sz w:val="20"/>
+                <w:szCs w:val="20"/>
+              </w:rPr>
+              <w:t>n</w:t>
+            </w:r>
+            <w:r>
+              <w:rPr>
+                <w:rFonts w:ascii="Bahnschrift" w:eastAsiaTheme="majorEastAsia" w:hAnsi="Bahnschrift" w:cstheme="majorBidi"/>
+                <w:color w:val="385623" w:themeColor="accent6" w:themeShade="80"/>
+                <w:sz w:val="20"/>
+                <w:szCs w:val="20"/>
+              </w:rPr>
+              <w:t xml:space="preserve"> el código</w:t>
+            </w:r>
+            <w:r>
+              <w:rPr>
+                <w:rFonts w:ascii="Bahnschrift" w:eastAsiaTheme="majorEastAsia" w:hAnsi="Bahnschrift" w:cstheme="majorBidi"/>
+                <w:color w:val="385623" w:themeColor="accent6" w:themeShade="80"/>
+                <w:sz w:val="20"/>
+                <w:szCs w:val="20"/>
+              </w:rPr>
+              <w:t xml:space="preserve"> ECMAScript/JavaScript, </w:t>
+            </w:r>
+            <w:r>
+              <w:rPr>
+                <w:rFonts w:ascii="Bahnschrift" w:eastAsiaTheme="majorEastAsia" w:hAnsi="Bahnschrift" w:cstheme="majorBidi"/>
+                <w:color w:val="385623" w:themeColor="accent6" w:themeShade="80"/>
+                <w:sz w:val="20"/>
+                <w:szCs w:val="20"/>
+              </w:rPr>
+              <w:t>con el objetivo de hacer un código más consistente y evitar bugs</w:t>
+            </w:r>
+            <w:r>
+              <w:rPr>
+                <w:rFonts w:ascii="Bahnschrift" w:eastAsiaTheme="majorEastAsia" w:hAnsi="Bahnschrift" w:cstheme="majorBidi"/>
+                <w:color w:val="385623" w:themeColor="accent6" w:themeShade="80"/>
+                <w:sz w:val="20"/>
+                <w:szCs w:val="20"/>
+              </w:rPr>
+              <w:t>.</w:t>
             </w:r>
           </w:p>
         </w:tc>
@@ -17467,6 +17292,7 @@
   <w:style w:type="character" w:default="1" w:styleId="Fuentedeprrafopredeter">
     <w:name w:val="Default Paragraph Font"/>
     <w:uiPriority w:val="1"/>
+    <w:semiHidden/>
     <w:unhideWhenUsed/>
   </w:style>
   <w:style w:type="table" w:default="1" w:styleId="Tablanormal">

</xml_diff>